<commit_message>
chapter 06, activity 1 done
</commit_message>
<xml_diff>
--- a/synopses.docx
+++ b/synopses.docx
@@ -316,7 +316,7 @@
         <w:bidi w:val="0"/>
         <w:rPr>
           <w:rFonts w:hint="default"/>
-          <w:lang w:val="ru-RU"/>
+          <w:lang w:val="en-US"/>
         </w:rPr>
       </w:pPr>
       <w:r>
@@ -326,8 +326,6 @@
         </w:rPr>
         <w:t>Добавление зависимостей проекта</w:t>
       </w:r>
-      <w:bookmarkStart w:id="0" w:name="_GoBack"/>
-      <w:bookmarkEnd w:id="0"/>
     </w:p>
     <w:p>
       <w:pPr>
@@ -713,6 +711,220 @@
           <w:lang w:val="ru-RU"/>
         </w:rPr>
         <w:t>строку, ваш код не выбросит исключение.</w:t>
+      </w:r>
+    </w:p>
+    <w:p>
+      <w:pPr>
+        <w:rPr>
+          <w:rFonts w:hint="default"/>
+          <w:lang w:val="ru-RU"/>
+        </w:rPr>
+      </w:pPr>
+    </w:p>
+    <w:p>
+      <w:pPr>
+        <w:pStyle w:val="4"/>
+        <w:bidi w:val="0"/>
+        <w:rPr>
+          <w:rFonts w:hint="default"/>
+          <w:lang w:val="ru-RU"/>
+        </w:rPr>
+      </w:pPr>
+      <w:r>
+        <w:rPr>
+          <w:rFonts w:hint="default"/>
+          <w:lang w:val="ru-RU"/>
+        </w:rPr>
+        <w:t>Использование модулей</w:t>
+      </w:r>
+    </w:p>
+    <w:p>
+      <w:pPr>
+        <w:rPr>
+          <w:rFonts w:hint="default"/>
+          <w:lang w:val="ru-RU"/>
+        </w:rPr>
+      </w:pPr>
+      <w:r>
+        <w:rPr>
+          <w:rFonts w:hint="default"/>
+          <w:lang w:val="ru-RU"/>
+        </w:rPr>
+        <w:t>Пакеты</w:t>
+      </w:r>
+      <w:r>
+        <w:rPr>
+          <w:rFonts w:hint="default"/>
+          <w:lang w:val="en-US"/>
+        </w:rPr>
+        <w:t xml:space="preserve"> Java </w:t>
+      </w:r>
+      <w:r>
+        <w:rPr>
+          <w:rFonts w:hint="default"/>
+          <w:lang w:val="ru-RU"/>
+        </w:rPr>
+        <w:t xml:space="preserve">позволяют вам собирать вместе родственные классы и другие типы. Затем вы можете связать несколько пакетов в </w:t>
+      </w:r>
+      <w:r>
+        <w:rPr>
+          <w:rFonts w:hint="default"/>
+          <w:lang w:val="en-US"/>
+        </w:rPr>
+        <w:t xml:space="preserve">jar </w:t>
+      </w:r>
+      <w:r>
+        <w:rPr>
+          <w:rFonts w:hint="default"/>
+          <w:lang w:val="ru-RU"/>
+        </w:rPr>
+        <w:t>файл, создавая библиотеку, которую вы можете использовать.</w:t>
+      </w:r>
+    </w:p>
+    <w:p>
+      <w:pPr>
+        <w:rPr>
+          <w:rFonts w:hint="default"/>
+          <w:lang w:val="ru-RU"/>
+        </w:rPr>
+      </w:pPr>
+      <w:r>
+        <w:rPr>
+          <w:rFonts w:hint="default"/>
+          <w:lang w:val="ru-RU"/>
+        </w:rPr>
+        <w:t xml:space="preserve">Модули идут еще дальше и позволяют эффективно инкапсулировать библиотеки. Это означает, что вы можете объявить, к каким из общедоступных классов модуля (и других типов) можно получить доступ вне модуля. </w:t>
+      </w:r>
+    </w:p>
+    <w:p>
+      <w:pPr>
+        <w:rPr>
+          <w:rFonts w:hint="default"/>
+          <w:lang w:val="ru-RU"/>
+        </w:rPr>
+      </w:pPr>
+      <w:r>
+        <w:rPr>
+          <w:rFonts w:hint="default"/>
+          <w:lang w:val="en-US"/>
+        </w:rPr>
+        <w:t>Java 9</w:t>
+      </w:r>
+      <w:r>
+        <w:rPr>
+          <w:rFonts w:hint="default"/>
+          <w:lang w:val="ru-RU"/>
+        </w:rPr>
+        <w:t xml:space="preserve"> и далее поддерживают модули, называемые Java Platform Module System, или JPMS.</w:t>
+      </w:r>
+    </w:p>
+    <w:p>
+      <w:pPr>
+        <w:rPr>
+          <w:rFonts w:hint="default"/>
+          <w:lang w:val="ru-RU"/>
+        </w:rPr>
+      </w:pPr>
+      <w:r>
+        <w:rPr>
+          <w:rFonts w:hint="default"/>
+          <w:lang w:val="ru-RU"/>
+        </w:rPr>
+        <w:t>Кроме того, модули могут объявлять явные зависимости от других модулей. Это помогает навести порядок в путях к классам Java. Вместо поиска классов в пути к классам модуль будет искать напрямую именованный зависимый модуль. Это действительно помогает, когда вы вводите много зависимостей. В большом приложении Java некоторые библиотеки могут зависеть от разных версий одних и тех же библиотек, вызывая всевозможные проблемы. Вместо этого каждый модуль позволяет изолировать его зависимости от остальной части приложения.</w:t>
+      </w:r>
+    </w:p>
+    <w:p>
+      <w:pPr>
+        <w:rPr>
+          <w:rFonts w:hint="default"/>
+          <w:lang w:val="ru-RU"/>
+        </w:rPr>
+      </w:pPr>
+      <w:r>
+        <w:rPr>
+          <w:rFonts w:hint="default"/>
+          <w:lang w:val="ru-RU"/>
+        </w:rPr>
+        <w:t>Модули ищут в так называемом модульном пути. Путь к модулю перечисляет только модули, а не классы.</w:t>
+      </w:r>
+    </w:p>
+    <w:p>
+      <w:pPr>
+        <w:rPr>
+          <w:rFonts w:hint="default"/>
+          <w:lang w:val="ru-RU"/>
+        </w:rPr>
+      </w:pPr>
+      <w:r>
+        <w:rPr>
+          <w:rFonts w:hint="default"/>
+          <w:lang w:val="ru-RU"/>
+        </w:rPr>
+        <w:t>Внутри модуля можно экспортировать пакеты в модуле. Если пакет в модуле не экспортируется, то никакой другой модуль не может использовать этот пакет.</w:t>
+      </w:r>
+    </w:p>
+    <w:p>
+      <w:pPr>
+        <w:rPr>
+          <w:rFonts w:hint="default"/>
+          <w:lang w:val="ru-RU"/>
+        </w:rPr>
+      </w:pPr>
+      <w:r>
+        <w:rPr>
+          <w:rFonts w:hint="default"/>
+          <w:lang w:val="ru-RU"/>
+        </w:rPr>
+        <w:t>Модуль, который хочет использовать код из другого модуля, должен указать, что ему требуется другой модуль. Внутри модуля ваш код может использовать только пакеты, которые экспортируются в зависимом модуле.</w:t>
+      </w:r>
+    </w:p>
+    <w:p>
+      <w:pPr>
+        <w:rPr>
+          <w:rFonts w:hint="default"/>
+          <w:lang w:val="en-US"/>
+        </w:rPr>
+      </w:pPr>
+      <w:r>
+        <w:rPr>
+          <w:rFonts w:hint="default"/>
+          <w:lang w:val="ru-RU"/>
+        </w:rPr>
+        <w:t>Когда вы начнете использовать модули, вы захотите преобразовать каждую созданную вами библиотеку Java в один или несколько модулей. У вас может быть только один модуль на файл JAR.</w:t>
+      </w:r>
+    </w:p>
+    <w:p>
+      <w:pPr>
+        <w:pStyle w:val="4"/>
+        <w:bidi w:val="0"/>
+        <w:rPr>
+          <w:rFonts w:hint="default"/>
+          <w:lang w:val="en-US"/>
+        </w:rPr>
+      </w:pPr>
+      <w:bookmarkStart w:id="0" w:name="_GoBack"/>
+      <w:r>
+        <w:rPr>
+          <w:rFonts w:hint="default"/>
+          <w:lang w:val="en-US"/>
+        </w:rPr>
+        <w:t>Создание модулей</w:t>
+      </w:r>
+    </w:p>
+    <w:bookmarkEnd w:id="0"/>
+    <w:p>
+      <w:pPr>
+        <w:rPr>
+          <w:rFonts w:hint="default"/>
+          <w:lang w:val="en-US"/>
+        </w:rPr>
+      </w:pPr>
+      <w:r>
+        <w:rPr>
+          <w:rFonts w:hint="default"/>
+          <w:lang w:val="en-US"/>
+        </w:rPr>
+        <w:t>Модуль объединяет набор пакетов Java и дополнительных ресурсов (файлов). Для каждого модуля требуется файл module-info.java, в котором указывается, что модуль экспортирует, а также какие другие модули требуются.</w:t>
       </w:r>
     </w:p>
     <w:p>

</xml_diff>